<commit_message>
Updated Ease Of Use Document
</commit_message>
<xml_diff>
--- a/project-management/Phase 1 - Testing Documentation/Ease of Use Focus Group Tasks.docx
+++ b/project-management/Phase 1 - Testing Documentation/Ease of Use Focus Group Tasks.docx
@@ -33,127 +33,98 @@
     </w:p>
     <w:p/>
     <w:p>
-      <w:r>
-        <w:t xml:space="preserve">Task 1:  Navigate to </w:t>
-      </w:r>
-      <w:r>
-        <w:t xml:space="preserve">Hot Seat Configuration Screen </w:t>
-      </w:r>
-    </w:p>
-    <w:p/>
-    <w:p>
-      <w:r>
-        <w:t>Task 2: Set up a game for two players using random names and start it</w:t>
-      </w:r>
-    </w:p>
-    <w:p/>
-    <w:p>
-      <w:r>
-        <w:t xml:space="preserve">Task 3: Set up a game for six players </w:t>
-      </w:r>
-    </w:p>
-    <w:p>
-      <w:r>
-        <w:tab/>
-      </w:r>
-      <w:r>
-        <w:tab/>
-        <w:t>Put your name for Red</w:t>
-      </w:r>
-    </w:p>
-    <w:p>
-      <w:r>
-        <w:tab/>
-      </w:r>
-      <w:r>
-        <w:tab/>
+      <w:pPr>
+        <w:pStyle w:val="NormalWeb"/>
+      </w:pPr>
+      <w:r>
+        <w:t>Task 1: Launch game</w:t>
+      </w:r>
+    </w:p>
+    <w:p>
+      <w:pPr>
+        <w:pStyle w:val="NormalWeb"/>
+      </w:pPr>
+      <w:r>
+        <w:t>Task 2: Get to a new game setup screen</w:t>
+      </w:r>
+    </w:p>
+    <w:p>
+      <w:pPr>
+        <w:pStyle w:val="NormalWeb"/>
+      </w:pPr>
+      <w:r>
+        <w:t>Task 3: Set up a game for two players using random names and start it</w:t>
+      </w:r>
+    </w:p>
+    <w:p>
+      <w:pPr>
+        <w:pStyle w:val="NormalWeb"/>
+      </w:pPr>
+      <w:r>
+        <w:t>Task 4: Set up a game for six players</w:t>
+      </w:r>
+      <w:r>
+        <w:br/>
+      </w:r>
+      <w:proofErr w:type="gramStart"/>
+      <w:r>
+        <w:t>Put</w:t>
+      </w:r>
+      <w:proofErr w:type="gramEnd"/>
+      <w:r>
+        <w:t xml:space="preserve"> your name for Red</w:t>
+      </w:r>
+      <w:r>
+        <w:br/>
         <w:t>Put Curtis for Blue</w:t>
       </w:r>
-    </w:p>
-    <w:p>
-      <w:r>
-        <w:tab/>
-      </w:r>
-      <w:r>
-        <w:tab/>
+      <w:r>
+        <w:br/>
         <w:t>Put Ben for Purple</w:t>
       </w:r>
-    </w:p>
-    <w:p>
-      <w:r>
-        <w:tab/>
-      </w:r>
-      <w:r>
-        <w:tab/>
-        <w:t>Put Kuba for Yellow</w:t>
-      </w:r>
-    </w:p>
-    <w:p>
-      <w:r>
-        <w:tab/>
-      </w:r>
-      <w:r>
-        <w:tab/>
+      <w:r>
+        <w:br/>
+        <w:t xml:space="preserve">Put </w:t>
+      </w:r>
+      <w:proofErr w:type="spellStart"/>
+      <w:r>
+        <w:t>Kuba</w:t>
+      </w:r>
+      <w:proofErr w:type="spellEnd"/>
+      <w:r>
+        <w:t xml:space="preserve"> for Yellow</w:t>
+      </w:r>
+      <w:r>
+        <w:br/>
         <w:t>Put Chris for Orange</w:t>
       </w:r>
-    </w:p>
-    <w:p>
-      <w:r>
-        <w:tab/>
-      </w:r>
-      <w:r>
-        <w:tab/>
+      <w:r>
+        <w:br/>
         <w:t>Put Taylor for Green</w:t>
       </w:r>
-    </w:p>
-    <w:p>
-      <w:r>
-        <w:tab/>
-      </w:r>
-      <w:r>
-        <w:tab/>
+      <w:r>
+        <w:br/>
         <w:t>Start the game</w:t>
       </w:r>
     </w:p>
-    <w:p/>
-    <w:p>
-      <w:r>
-        <w:t>Task 4: Once in a game attempt to move any of your pieces anywhere available.</w:t>
-      </w:r>
-    </w:p>
-    <w:p/>
-    <w:p>
-      <w:r>
-        <w:t>Task 5: Confirm your moves.</w:t>
-      </w:r>
-    </w:p>
-    <w:p/>
-    <w:p>
-      <w:r>
-        <w:t>Task 6: Make more moves and reset</w:t>
-      </w:r>
-      <w:r>
-        <w:t xml:space="preserve"> your piece.</w:t>
-      </w:r>
-    </w:p>
-    <w:p/>
-    <w:p>
-      <w:r>
-        <w:t>Task 7</w:t>
-      </w:r>
-      <w:r>
-        <w:t>: Go back to the configuration</w:t>
-      </w:r>
-      <w:r>
-        <w:t xml:space="preserve"> </w:t>
-      </w:r>
-      <w:r>
-        <w:t>menu.</w:t>
-      </w:r>
-      <w:r>
-        <w:tab/>
-      </w:r>
-    </w:p>
+    <w:p>
+      <w:pPr>
+        <w:pStyle w:val="NormalWeb"/>
+      </w:pPr>
+      <w:r>
+        <w:t xml:space="preserve">Task 5: View the </w:t>
+      </w:r>
+      <w:proofErr w:type="spellStart"/>
+      <w:r>
+        <w:t>gameboard</w:t>
+      </w:r>
+      <w:proofErr w:type="spellEnd"/>
+      <w:r>
+        <w:t>.</w:t>
+      </w:r>
+    </w:p>
+    <w:p/>
+    <w:p/>
     <w:p/>
     <w:p/>
     <w:p/>
@@ -488,126 +459,6 @@
           <w:szCs w:val="28"/>
         </w:rPr>
         <w:t>Task 5: _____</w:t>
-      </w:r>
-    </w:p>
-    <w:p>
-      <w:pPr>
-        <w:rPr>
-          <w:b/>
-          <w:sz w:val="28"/>
-          <w:szCs w:val="28"/>
-        </w:rPr>
-      </w:pPr>
-      <w:r>
-        <w:rPr>
-          <w:b/>
-          <w:sz w:val="28"/>
-          <w:szCs w:val="28"/>
-        </w:rPr>
-        <w:t>Task Remarks: ___________________________________________________</w:t>
-      </w:r>
-    </w:p>
-    <w:p>
-      <w:pPr>
-        <w:rPr>
-          <w:b/>
-          <w:sz w:val="28"/>
-          <w:szCs w:val="28"/>
-        </w:rPr>
-      </w:pPr>
-      <w:r>
-        <w:rPr>
-          <w:b/>
-          <w:sz w:val="28"/>
-          <w:szCs w:val="28"/>
-        </w:rPr>
-        <w:t>_________________________________________________________________</w:t>
-      </w:r>
-    </w:p>
-    <w:p>
-      <w:pPr>
-        <w:rPr>
-          <w:b/>
-          <w:sz w:val="28"/>
-          <w:szCs w:val="28"/>
-        </w:rPr>
-      </w:pPr>
-    </w:p>
-    <w:p>
-      <w:pPr>
-        <w:rPr>
-          <w:b/>
-          <w:sz w:val="28"/>
-          <w:szCs w:val="28"/>
-        </w:rPr>
-      </w:pPr>
-      <w:r>
-        <w:rPr>
-          <w:b/>
-          <w:sz w:val="28"/>
-          <w:szCs w:val="28"/>
-        </w:rPr>
-        <w:t>Task 6: _____</w:t>
-      </w:r>
-    </w:p>
-    <w:p>
-      <w:pPr>
-        <w:rPr>
-          <w:b/>
-          <w:sz w:val="28"/>
-          <w:szCs w:val="28"/>
-        </w:rPr>
-      </w:pPr>
-      <w:r>
-        <w:rPr>
-          <w:b/>
-          <w:sz w:val="28"/>
-          <w:szCs w:val="28"/>
-        </w:rPr>
-        <w:t>Task Remarks: ___________________________________________________</w:t>
-      </w:r>
-    </w:p>
-    <w:p>
-      <w:pPr>
-        <w:rPr>
-          <w:b/>
-          <w:sz w:val="28"/>
-          <w:szCs w:val="28"/>
-        </w:rPr>
-      </w:pPr>
-      <w:r>
-        <w:rPr>
-          <w:b/>
-          <w:sz w:val="28"/>
-          <w:szCs w:val="28"/>
-        </w:rPr>
-        <w:t>_________________________________________________________________</w:t>
-      </w:r>
-    </w:p>
-    <w:p>
-      <w:pPr>
-        <w:rPr>
-          <w:b/>
-          <w:sz w:val="28"/>
-          <w:szCs w:val="28"/>
-        </w:rPr>
-      </w:pPr>
-    </w:p>
-    <w:p>
-      <w:pPr>
-        <w:rPr>
-          <w:b/>
-          <w:sz w:val="28"/>
-          <w:szCs w:val="28"/>
-        </w:rPr>
-      </w:pPr>
-      <w:r>
-        <w:rPr>
-          <w:b/>
-          <w:sz w:val="28"/>
-          <w:szCs w:val="28"/>
-        </w:rPr>
-        <w:t>Task 7:_____</w:t>
       </w:r>
     </w:p>
     <w:p>
@@ -981,6 +832,20 @@
     <w:uiPriority w:val="99"/>
     <w:semiHidden/>
     <w:rsid w:val="00A719E8"/>
+  </w:style>
+  <w:style w:type="paragraph" w:styleId="NormalWeb">
+    <w:name w:val="Normal (Web)"/>
+    <w:basedOn w:val="Normal"/>
+    <w:uiPriority w:val="99"/>
+    <w:semiHidden/>
+    <w:unhideWhenUsed/>
+    <w:rsid w:val="0028241A"/>
+    <w:pPr>
+      <w:spacing w:before="100" w:beforeAutospacing="1" w:after="100" w:afterAutospacing="1"/>
+    </w:pPr>
+    <w:rPr>
+      <w:rFonts w:eastAsia="Times New Roman"/>
+    </w:rPr>
   </w:style>
 </w:styles>
 </file>

</xml_diff>